<commit_message>
updated to nrow for points retrieved
</commit_message>
<xml_diff>
--- a/draft_chapter.docx
+++ b/draft_chapter.docx
@@ -3000,7 +3000,7 @@
       <w:r>
         <w:drawing>
           <wp:inline>
-            <wp:extent cx="4620126" cy="3696101"/>
+            <wp:extent cx="5334000" cy="4267200"/>
             <wp:effectExtent b="0" l="0" r="0" t="0"/>
             <wp:docPr descr="" title="" id="1" name="Picture"/>
             <a:graphic>
@@ -3021,7 +3021,7 @@
                   <pic:spPr bwMode="auto">
                     <a:xfrm>
                       <a:off x="0" y="0"/>
-                      <a:ext cx="4620126" cy="3696101"/>
+                      <a:ext cx="5334000" cy="4267200"/>
                     </a:xfrm>
                     <a:prstGeom prst="rect">
                       <a:avLst/>
@@ -3045,7 +3045,7 @@
         <w:pStyle w:val="BodyText"/>
       </w:pPr>
       <w:r>
-        <w:t xml:space="preserve">If you are familiar with the shape of London then this image should be quite recognizable! We can now move on to scrape data from the Open Street Map API using the</w:t>
+        <w:t xml:space="preserve">If you are familiar with the shape of London then this image should be quite recognizable! We can now move on to query data from the Open Street Map API using the</w:t>
       </w:r>
       <w:r>
         <w:t xml:space="preserve"> </w:t>
@@ -3544,7 +3544,7 @@
         <w:pStyle w:val="FirstParagraph"/>
       </w:pPr>
       <w:r>
-        <w:t xml:space="preserve">This confirms details like the bounding box coordinates, but also provides information on the features collected from the query. As one might expect, most information relating to public transport station locations has been recorded using points (i.e. two-dimensional vertices, coordinates) of which we have over seven thousand at the time of writing. We also have around one hundred polygons. For now, let’s extract the point information.</w:t>
+        <w:t xml:space="preserve">This confirms details like the bounding box coordinates, but also provides information on the features collected from the query. As one might expect, most information relating to public transport station locations has been recorded using points (i.e. two-dimensional vertices, coordinates) of which we have 1415 at the time of writing. We also have around one hundred polygons. For now, let’s extract the point information.</w:t>
       </w:r>
     </w:p>
     <w:p>
@@ -4714,7 +4714,7 @@
       <w:r>
         <w:drawing>
           <wp:inline>
-            <wp:extent cx="4620126" cy="3696101"/>
+            <wp:extent cx="5334000" cy="4267200"/>
             <wp:effectExtent b="0" l="0" r="0" t="0"/>
             <wp:docPr descr="" title="" id="1" name="Picture"/>
             <a:graphic>
@@ -4735,7 +4735,7 @@
                   <pic:spPr bwMode="auto">
                     <a:xfrm>
                       <a:off x="0" y="0"/>
-                      <a:ext cx="4620126" cy="3696101"/>
+                      <a:ext cx="5334000" cy="4267200"/>
                     </a:xfrm>
                     <a:prstGeom prst="rect">
                       <a:avLst/>
@@ -4930,7 +4930,7 @@
       <w:r>
         <w:drawing>
           <wp:inline>
-            <wp:extent cx="4620126" cy="3696101"/>
+            <wp:extent cx="5334000" cy="4267200"/>
             <wp:effectExtent b="0" l="0" r="0" t="0"/>
             <wp:docPr descr="" title="" id="1" name="Picture"/>
             <a:graphic>
@@ -4951,7 +4951,7 @@
                   <pic:spPr bwMode="auto">
                     <a:xfrm>
                       <a:off x="0" y="0"/>
-                      <a:ext cx="4620126" cy="3696101"/>
+                      <a:ext cx="5334000" cy="4267200"/>
                     </a:xfrm>
                     <a:prstGeom prst="rect">
                       <a:avLst/>
@@ -6283,7 +6283,7 @@
       <w:r>
         <w:drawing>
           <wp:inline>
-            <wp:extent cx="4620126" cy="3696101"/>
+            <wp:extent cx="5334000" cy="4267200"/>
             <wp:effectExtent b="0" l="0" r="0" t="0"/>
             <wp:docPr descr="" title="" id="1" name="Picture"/>
             <a:graphic>
@@ -6304,7 +6304,7 @@
                   <pic:spPr bwMode="auto">
                     <a:xfrm>
                       <a:off x="0" y="0"/>
-                      <a:ext cx="4620126" cy="3696101"/>
+                      <a:ext cx="5334000" cy="4267200"/>
                     </a:xfrm>
                     <a:prstGeom prst="rect">
                       <a:avLst/>
@@ -7120,7 +7120,7 @@
       <w:r>
         <w:drawing>
           <wp:inline>
-            <wp:extent cx="4620126" cy="3696101"/>
+            <wp:extent cx="5334000" cy="4267200"/>
             <wp:effectExtent b="0" l="0" r="0" t="0"/>
             <wp:docPr descr="" title="" id="1" name="Picture"/>
             <a:graphic>
@@ -7141,7 +7141,7 @@
                   <pic:spPr bwMode="auto">
                     <a:xfrm>
                       <a:off x="0" y="0"/>
-                      <a:ext cx="4620126" cy="3696101"/>
+                      <a:ext cx="5334000" cy="4267200"/>
                     </a:xfrm>
                     <a:prstGeom prst="rect">
                       <a:avLst/>

</xml_diff>

<commit_message>
re-knit pdf and word
</commit_message>
<xml_diff>
--- a/draft_chapter.docx
+++ b/draft_chapter.docx
@@ -3000,7 +3000,7 @@
       <w:r>
         <w:drawing>
           <wp:inline>
-            <wp:extent cx="5334000" cy="4267200"/>
+            <wp:extent cx="4620126" cy="3696101"/>
             <wp:effectExtent b="0" l="0" r="0" t="0"/>
             <wp:docPr descr="" title="" id="1" name="Picture"/>
             <a:graphic>
@@ -3021,7 +3021,7 @@
                   <pic:spPr bwMode="auto">
                     <a:xfrm>
                       <a:off x="0" y="0"/>
-                      <a:ext cx="5334000" cy="4267200"/>
+                      <a:ext cx="4620126" cy="3696101"/>
                     </a:xfrm>
                     <a:prstGeom prst="rect">
                       <a:avLst/>
@@ -3544,7 +3544,7 @@
         <w:pStyle w:val="FirstParagraph"/>
       </w:pPr>
       <w:r>
-        <w:t xml:space="preserve">This confirms details like the bounding box coordinates, but also provides information on the features collected from the query. As one might expect, most information relating to public transport station locations has been recorded using points (i.e. two-dimensional vertices, coordinates) of which we have 1415 at the time of writing. We also have around one hundred polygons. For now, let’s extract the point information.</w:t>
+        <w:t xml:space="preserve">This confirms details like the bounding box coordinates, but also provides information on the features collected from the query. As one might expect, most information relating to public transport station locations has been recorded using points (i.e. two-dimensional vertices, coordinates) of which we have 1508 at the time of writing. We also have around one hundred polygons. For now, let’s extract the point information.</w:t>
       </w:r>
     </w:p>
     <w:p>
@@ -3731,169 +3731,457 @@
         <w:rPr>
           <w:rStyle w:val="VerbatimChar"/>
         </w:rPr>
-        <w:t xml:space="preserve">##  [1] NA                                      </w:t>
-      </w:r>
-      <w:r>
-        <w:br/>
-      </w:r>
-      <w:r>
-        <w:rPr>
-          <w:rStyle w:val="VerbatimChar"/>
-        </w:rPr>
-        <w:t xml:space="preserve">##  [2] "Northern"                              </w:t>
-      </w:r>
-      <w:r>
-        <w:br/>
-      </w:r>
-      <w:r>
-        <w:rPr>
-          <w:rStyle w:val="VerbatimChar"/>
-        </w:rPr>
-        <w:t xml:space="preserve">##  [3] "District;Circle"                       </w:t>
-      </w:r>
-      <w:r>
-        <w:br/>
-      </w:r>
-      <w:r>
-        <w:rPr>
-          <w:rStyle w:val="VerbatimChar"/>
-        </w:rPr>
-        <w:t xml:space="preserve">##  [4] "Metropolitan"                          </w:t>
-      </w:r>
-      <w:r>
-        <w:br/>
-      </w:r>
-      <w:r>
-        <w:rPr>
-          <w:rStyle w:val="VerbatimChar"/>
-        </w:rPr>
-        <w:t xml:space="preserve">##  [5] "Piccadilly"                            </w:t>
-      </w:r>
-      <w:r>
-        <w:br/>
-      </w:r>
-      <w:r>
-        <w:rPr>
-          <w:rStyle w:val="VerbatimChar"/>
-        </w:rPr>
-        <w:t xml:space="preserve">##  [6] "Victoria"                              </w:t>
-      </w:r>
-      <w:r>
-        <w:br/>
-      </w:r>
-      <w:r>
-        <w:rPr>
-          <w:rStyle w:val="VerbatimChar"/>
-        </w:rPr>
-        <w:t xml:space="preserve">##  [7] "Northern City"                         </w:t>
-      </w:r>
-      <w:r>
-        <w:br/>
-      </w:r>
-      <w:r>
-        <w:rPr>
-          <w:rStyle w:val="VerbatimChar"/>
-        </w:rPr>
-        <w:t xml:space="preserve">##  [8] "Central"                               </w:t>
-      </w:r>
-      <w:r>
-        <w:br/>
-      </w:r>
-      <w:r>
-        <w:rPr>
-          <w:rStyle w:val="VerbatimChar"/>
-        </w:rPr>
-        <w:t xml:space="preserve">##  [9] "District"                              </w:t>
-      </w:r>
-      <w:r>
-        <w:br/>
-      </w:r>
-      <w:r>
-        <w:rPr>
-          <w:rStyle w:val="VerbatimChar"/>
-        </w:rPr>
-        <w:t xml:space="preserve">## [10] "Circle;District"                       </w:t>
-      </w:r>
-      <w:r>
-        <w:br/>
-      </w:r>
-      <w:r>
-        <w:rPr>
-          <w:rStyle w:val="VerbatimChar"/>
-        </w:rPr>
-        <w:t xml:space="preserve">## [11] "Bakerloo"                              </w:t>
-      </w:r>
-      <w:r>
-        <w:br/>
-      </w:r>
-      <w:r>
-        <w:rPr>
-          <w:rStyle w:val="VerbatimChar"/>
-        </w:rPr>
-        <w:t xml:space="preserve">## [12] "District, Piccadilly"                  </w:t>
-      </w:r>
-      <w:r>
-        <w:br/>
-      </w:r>
-      <w:r>
-        <w:rPr>
-          <w:rStyle w:val="VerbatimChar"/>
-        </w:rPr>
-        <w:t xml:space="preserve">## [13] "Metropolitan;Jubilee"                  </w:t>
-      </w:r>
-      <w:r>
-        <w:br/>
-      </w:r>
-      <w:r>
-        <w:rPr>
-          <w:rStyle w:val="VerbatimChar"/>
-        </w:rPr>
-        <w:t xml:space="preserve">## [14] "Metropolitan, Piccadilly"              </w:t>
-      </w:r>
-      <w:r>
-        <w:br/>
-      </w:r>
-      <w:r>
-        <w:rPr>
-          <w:rStyle w:val="VerbatimChar"/>
-        </w:rPr>
-        <w:t xml:space="preserve">## [15] "Jubilee"                               </w:t>
-      </w:r>
-      <w:r>
-        <w:br/>
-      </w:r>
-      <w:r>
-        <w:rPr>
-          <w:rStyle w:val="VerbatimChar"/>
-        </w:rPr>
-        <w:t xml:space="preserve">## [16] "District, Circle, Piccadilly"          </w:t>
-      </w:r>
-      <w:r>
-        <w:br/>
-      </w:r>
-      <w:r>
-        <w:rPr>
-          <w:rStyle w:val="VerbatimChar"/>
-        </w:rPr>
-        <w:t xml:space="preserve">## [17] "Metropolitan;Circle;Hammersmith &amp; City"</w:t>
-      </w:r>
-      <w:r>
-        <w:br/>
-      </w:r>
-      <w:r>
-        <w:rPr>
-          <w:rStyle w:val="VerbatimChar"/>
-        </w:rPr>
-        <w:t xml:space="preserve">## [18] "Overground;Victoria"                   </w:t>
-      </w:r>
-      <w:r>
-        <w:br/>
-      </w:r>
-      <w:r>
-        <w:rPr>
-          <w:rStyle w:val="VerbatimChar"/>
-        </w:rPr>
-        <w:t xml:space="preserve">## [19] "Overground"</w:t>
+        <w:t xml:space="preserve">##  [1] "Hammersmith &amp; City;Circle"                                          </w:t>
+      </w:r>
+      <w:r>
+        <w:br/>
+      </w:r>
+      <w:r>
+        <w:rPr>
+          <w:rStyle w:val="VerbatimChar"/>
+        </w:rPr>
+        <w:t xml:space="preserve">##  [2] NA                                                                   </w:t>
+      </w:r>
+      <w:r>
+        <w:br/>
+      </w:r>
+      <w:r>
+        <w:rPr>
+          <w:rStyle w:val="VerbatimChar"/>
+        </w:rPr>
+        <w:t xml:space="preserve">##  [3] "Northern"                                                           </w:t>
+      </w:r>
+      <w:r>
+        <w:br/>
+      </w:r>
+      <w:r>
+        <w:rPr>
+          <w:rStyle w:val="VerbatimChar"/>
+        </w:rPr>
+        <w:t xml:space="preserve">##  [4] "District;Circle"                                                    </w:t>
+      </w:r>
+      <w:r>
+        <w:br/>
+      </w:r>
+      <w:r>
+        <w:rPr>
+          <w:rStyle w:val="VerbatimChar"/>
+        </w:rPr>
+        <w:t xml:space="preserve">##  [5] "District"                                                           </w:t>
+      </w:r>
+      <w:r>
+        <w:br/>
+      </w:r>
+      <w:r>
+        <w:rPr>
+          <w:rStyle w:val="VerbatimChar"/>
+        </w:rPr>
+        <w:t xml:space="preserve">##  [6] "Metropolitan"                                                       </w:t>
+      </w:r>
+      <w:r>
+        <w:br/>
+      </w:r>
+      <w:r>
+        <w:rPr>
+          <w:rStyle w:val="VerbatimChar"/>
+        </w:rPr>
+        <w:t xml:space="preserve">##  [7] "Bakerloo"                                                           </w:t>
+      </w:r>
+      <w:r>
+        <w:br/>
+      </w:r>
+      <w:r>
+        <w:rPr>
+          <w:rStyle w:val="VerbatimChar"/>
+        </w:rPr>
+        <w:t xml:space="preserve">##  [8] "Piccadilly"                                                         </w:t>
+      </w:r>
+      <w:r>
+        <w:br/>
+      </w:r>
+      <w:r>
+        <w:rPr>
+          <w:rStyle w:val="VerbatimChar"/>
+        </w:rPr>
+        <w:t xml:space="preserve">##  [9] "Central"                                                            </w:t>
+      </w:r>
+      <w:r>
+        <w:br/>
+      </w:r>
+      <w:r>
+        <w:rPr>
+          <w:rStyle w:val="VerbatimChar"/>
+        </w:rPr>
+        <w:t xml:space="preserve">## [10] "District;Circle;Jubilee"                                            </w:t>
+      </w:r>
+      <w:r>
+        <w:br/>
+      </w:r>
+      <w:r>
+        <w:rPr>
+          <w:rStyle w:val="VerbatimChar"/>
+        </w:rPr>
+        <w:t xml:space="preserve">## [11] "Victoria"                                                           </w:t>
+      </w:r>
+      <w:r>
+        <w:br/>
+      </w:r>
+      <w:r>
+        <w:rPr>
+          <w:rStyle w:val="VerbatimChar"/>
+        </w:rPr>
+        <w:t xml:space="preserve">## [12] "Northern City;Northern"                                             </w:t>
+      </w:r>
+      <w:r>
+        <w:br/>
+      </w:r>
+      <w:r>
+        <w:rPr>
+          <w:rStyle w:val="VerbatimChar"/>
+        </w:rPr>
+        <w:t xml:space="preserve">## [13] "Metropolitan;Northern;Piccadilly;Circle;Victoria;Hammersmith &amp; City"</w:t>
+      </w:r>
+      <w:r>
+        <w:br/>
+      </w:r>
+      <w:r>
+        <w:rPr>
+          <w:rStyle w:val="VerbatimChar"/>
+        </w:rPr>
+        <w:t xml:space="preserve">## [14] "Northern;Victoria"                                                  </w:t>
+      </w:r>
+      <w:r>
+        <w:br/>
+      </w:r>
+      <w:r>
+        <w:rPr>
+          <w:rStyle w:val="VerbatimChar"/>
+        </w:rPr>
+        <w:t xml:space="preserve">## [15] "District;Circle;Victoria"                                           </w:t>
+      </w:r>
+      <w:r>
+        <w:br/>
+      </w:r>
+      <w:r>
+        <w:rPr>
+          <w:rStyle w:val="VerbatimChar"/>
+        </w:rPr>
+        <w:t xml:space="preserve">## [16] "Metropolitan;Jubilee"                                               </w:t>
+      </w:r>
+      <w:r>
+        <w:br/>
+      </w:r>
+      <w:r>
+        <w:rPr>
+          <w:rStyle w:val="VerbatimChar"/>
+        </w:rPr>
+        <w:t xml:space="preserve">## [17] "Piccadilly;Victoria"                                                </w:t>
+      </w:r>
+      <w:r>
+        <w:br/>
+      </w:r>
+      <w:r>
+        <w:rPr>
+          <w:rStyle w:val="VerbatimChar"/>
+        </w:rPr>
+        <w:t xml:space="preserve">## [18] "Circle;Hammersmith &amp; City;Bakerloo;Jubilee;Metropolitan"            </w:t>
+      </w:r>
+      <w:r>
+        <w:br/>
+      </w:r>
+      <w:r>
+        <w:rPr>
+          <w:rStyle w:val="VerbatimChar"/>
+        </w:rPr>
+        <w:t xml:space="preserve">## [19] "District;Circle;Bakerloo"                                           </w:t>
+      </w:r>
+      <w:r>
+        <w:br/>
+      </w:r>
+      <w:r>
+        <w:rPr>
+          <w:rStyle w:val="VerbatimChar"/>
+        </w:rPr>
+        <w:t xml:space="preserve">## [20] "Northern;Central;Waterloo &amp; City"                                   </w:t>
+      </w:r>
+      <w:r>
+        <w:br/>
+      </w:r>
+      <w:r>
+        <w:rPr>
+          <w:rStyle w:val="VerbatimChar"/>
+        </w:rPr>
+        <w:t xml:space="preserve">## [21] "District;Piccadilly"                                                </w:t>
+      </w:r>
+      <w:r>
+        <w:br/>
+      </w:r>
+      <w:r>
+        <w:rPr>
+          <w:rStyle w:val="VerbatimChar"/>
+        </w:rPr>
+        <w:t xml:space="preserve">## [22] "Circle;District;Hammersmith &amp; City"                                 </w:t>
+      </w:r>
+      <w:r>
+        <w:br/>
+      </w:r>
+      <w:r>
+        <w:rPr>
+          <w:rStyle w:val="VerbatimChar"/>
+        </w:rPr>
+        <w:t xml:space="preserve">## [23] "District;Hammersmith &amp; City"                                        </w:t>
+      </w:r>
+      <w:r>
+        <w:br/>
+      </w:r>
+      <w:r>
+        <w:rPr>
+          <w:rStyle w:val="VerbatimChar"/>
+        </w:rPr>
+        <w:t xml:space="preserve">## [24] "Metropolitan;Circle;Hammersmith &amp; City"                             </w:t>
+      </w:r>
+      <w:r>
+        <w:br/>
+      </w:r>
+      <w:r>
+        <w:rPr>
+          <w:rStyle w:val="VerbatimChar"/>
+        </w:rPr>
+        <w:t xml:space="preserve">## [25] "Central;Jubilee"                                                    </w:t>
+      </w:r>
+      <w:r>
+        <w:br/>
+      </w:r>
+      <w:r>
+        <w:rPr>
+          <w:rStyle w:val="VerbatimChar"/>
+        </w:rPr>
+        <w:t xml:space="preserve">## [26] "Central;District;Hammersmith &amp; City"                                </w:t>
+      </w:r>
+      <w:r>
+        <w:br/>
+      </w:r>
+      <w:r>
+        <w:rPr>
+          <w:rStyle w:val="VerbatimChar"/>
+        </w:rPr>
+        <w:t xml:space="preserve">## [27] "Piccadilly;Northern"                                                </w:t>
+      </w:r>
+      <w:r>
+        <w:br/>
+      </w:r>
+      <w:r>
+        <w:rPr>
+          <w:rStyle w:val="VerbatimChar"/>
+        </w:rPr>
+        <w:t xml:space="preserve">## [28] "Metropolitan;Central;Circle;Hammersmith &amp; City"                     </w:t>
+      </w:r>
+      <w:r>
+        <w:br/>
+      </w:r>
+      <w:r>
+        <w:rPr>
+          <w:rStyle w:val="VerbatimChar"/>
+        </w:rPr>
+        <w:t xml:space="preserve">## [29] "Circle;District"                                                    </w:t>
+      </w:r>
+      <w:r>
+        <w:br/>
+      </w:r>
+      <w:r>
+        <w:rPr>
+          <w:rStyle w:val="VerbatimChar"/>
+        </w:rPr>
+        <w:t xml:space="preserve">## [30] "Piccadilly;Bakerloo"                                                </w:t>
+      </w:r>
+      <w:r>
+        <w:br/>
+      </w:r>
+      <w:r>
+        <w:rPr>
+          <w:rStyle w:val="VerbatimChar"/>
+        </w:rPr>
+        <w:t xml:space="preserve">## [31] "Jubilee;Northern;Bakerloo;Waterloo &amp; City"                          </w:t>
+      </w:r>
+      <w:r>
+        <w:br/>
+      </w:r>
+      <w:r>
+        <w:rPr>
+          <w:rStyle w:val="VerbatimChar"/>
+        </w:rPr>
+        <w:t xml:space="preserve">## [32] "Bakerloo;Northern"                                                  </w:t>
+      </w:r>
+      <w:r>
+        <w:br/>
+      </w:r>
+      <w:r>
+        <w:rPr>
+          <w:rStyle w:val="VerbatimChar"/>
+        </w:rPr>
+        <w:t xml:space="preserve">## [33] "Central;Piccadilly"                                                 </w:t>
+      </w:r>
+      <w:r>
+        <w:br/>
+      </w:r>
+      <w:r>
+        <w:rPr>
+          <w:rStyle w:val="VerbatimChar"/>
+        </w:rPr>
+        <w:t xml:space="preserve">## [34] "Jubilee;Northern"                                                   </w:t>
+      </w:r>
+      <w:r>
+        <w:br/>
+      </w:r>
+      <w:r>
+        <w:rPr>
+          <w:rStyle w:val="VerbatimChar"/>
+        </w:rPr>
+        <w:t xml:space="preserve">## [35] "Circle;Hammersmith &amp; City"                                          </w:t>
+      </w:r>
+      <w:r>
+        <w:br/>
+      </w:r>
+      <w:r>
+        <w:rPr>
+          <w:rStyle w:val="VerbatimChar"/>
+        </w:rPr>
+        <w:t xml:space="preserve">## [36] "Jubilee"                                                            </w:t>
+      </w:r>
+      <w:r>
+        <w:br/>
+      </w:r>
+      <w:r>
+        <w:rPr>
+          <w:rStyle w:val="VerbatimChar"/>
+        </w:rPr>
+        <w:t xml:space="preserve">## [37] "Metropolitan;Piccadilly"                                            </w:t>
+      </w:r>
+      <w:r>
+        <w:br/>
+      </w:r>
+      <w:r>
+        <w:rPr>
+          <w:rStyle w:val="VerbatimChar"/>
+        </w:rPr>
+        <w:t xml:space="preserve">## [38] "Piccadilly;District;Circle"                                         </w:t>
+      </w:r>
+      <w:r>
+        <w:br/>
+      </w:r>
+      <w:r>
+        <w:rPr>
+          <w:rStyle w:val="VerbatimChar"/>
+        </w:rPr>
+        <w:t xml:space="preserve">## [39] "District;Bakerloo;Northern;Circle"                                  </w:t>
+      </w:r>
+      <w:r>
+        <w:br/>
+      </w:r>
+      <w:r>
+        <w:rPr>
+          <w:rStyle w:val="VerbatimChar"/>
+        </w:rPr>
+        <w:t xml:space="preserve">## [40] "District;Central;Circle"                                            </w:t>
+      </w:r>
+      <w:r>
+        <w:br/>
+      </w:r>
+      <w:r>
+        <w:rPr>
+          <w:rStyle w:val="VerbatimChar"/>
+        </w:rPr>
+        <w:t xml:space="preserve">## [41] "District;Hammersmith &amp; City;Jubilee"                                </w:t>
+      </w:r>
+      <w:r>
+        <w:br/>
+      </w:r>
+      <w:r>
+        <w:rPr>
+          <w:rStyle w:val="VerbatimChar"/>
+        </w:rPr>
+        <w:t xml:space="preserve">## [42] "Northern;Central"                                                   </w:t>
+      </w:r>
+      <w:r>
+        <w:br/>
+      </w:r>
+      <w:r>
+        <w:rPr>
+          <w:rStyle w:val="VerbatimChar"/>
+        </w:rPr>
+        <w:t xml:space="preserve">## [43] "Central;District"                                                   </w:t>
+      </w:r>
+      <w:r>
+        <w:br/>
+      </w:r>
+      <w:r>
+        <w:rPr>
+          <w:rStyle w:val="VerbatimChar"/>
+        </w:rPr>
+        <w:t xml:space="preserve">## [44] "Central;Bakerloo;Victoria"                                          </w:t>
+      </w:r>
+      <w:r>
+        <w:br/>
+      </w:r>
+      <w:r>
+        <w:rPr>
+          <w:rStyle w:val="VerbatimChar"/>
+        </w:rPr>
+        <w:t xml:space="preserve">## [45] "Metropolitan;Northern;Circle;Hammersmith &amp; City"                    </w:t>
+      </w:r>
+      <w:r>
+        <w:br/>
+      </w:r>
+      <w:r>
+        <w:rPr>
+          <w:rStyle w:val="VerbatimChar"/>
+        </w:rPr>
+        <w:t xml:space="preserve">## [46] "Piccadilly;District"                                                </w:t>
+      </w:r>
+      <w:r>
+        <w:br/>
+      </w:r>
+      <w:r>
+        <w:rPr>
+          <w:rStyle w:val="VerbatimChar"/>
+        </w:rPr>
+        <w:t xml:space="preserve">## [47] "Piccadilly;Victoria;Jubilee"                                        </w:t>
+      </w:r>
+      <w:r>
+        <w:br/>
+      </w:r>
+      <w:r>
+        <w:rPr>
+          <w:rStyle w:val="VerbatimChar"/>
+        </w:rPr>
+        <w:t xml:space="preserve">## [48] "Circle;District;Piccadilly"                                         </w:t>
+      </w:r>
+      <w:r>
+        <w:br/>
+      </w:r>
+      <w:r>
+        <w:rPr>
+          <w:rStyle w:val="VerbatimChar"/>
+        </w:rPr>
+        <w:t xml:space="preserve">## [49] "Circle;Metropolitan;Hammersmith &amp; City"                             </w:t>
+      </w:r>
+      <w:r>
+        <w:br/>
+      </w:r>
+      <w:r>
+        <w:rPr>
+          <w:rStyle w:val="VerbatimChar"/>
+        </w:rPr>
+        <w:t xml:space="preserve">## [50] "Overground;Victoria"                                                </w:t>
+      </w:r>
+      <w:r>
+        <w:br/>
+      </w:r>
+      <w:r>
+        <w:rPr>
+          <w:rStyle w:val="VerbatimChar"/>
+        </w:rPr>
+        <w:t xml:space="preserve">## [51] "Overground"</w:t>
       </w:r>
     </w:p>
     <w:p>
@@ -4714,7 +5002,7 @@
       <w:r>
         <w:drawing>
           <wp:inline>
-            <wp:extent cx="5334000" cy="4267200"/>
+            <wp:extent cx="4620126" cy="3696101"/>
             <wp:effectExtent b="0" l="0" r="0" t="0"/>
             <wp:docPr descr="" title="" id="1" name="Picture"/>
             <a:graphic>
@@ -4735,7 +5023,7 @@
                   <pic:spPr bwMode="auto">
                     <a:xfrm>
                       <a:off x="0" y="0"/>
-                      <a:ext cx="5334000" cy="4267200"/>
+                      <a:ext cx="4620126" cy="3696101"/>
                     </a:xfrm>
                     <a:prstGeom prst="rect">
                       <a:avLst/>
@@ -4930,7 +5218,7 @@
       <w:r>
         <w:drawing>
           <wp:inline>
-            <wp:extent cx="5334000" cy="4267200"/>
+            <wp:extent cx="4620126" cy="3696101"/>
             <wp:effectExtent b="0" l="0" r="0" t="0"/>
             <wp:docPr descr="" title="" id="1" name="Picture"/>
             <a:graphic>
@@ -4951,7 +5239,7 @@
                   <pic:spPr bwMode="auto">
                     <a:xfrm>
                       <a:off x="0" y="0"/>
-                      <a:ext cx="5334000" cy="4267200"/>
+                      <a:ext cx="4620126" cy="3696101"/>
                     </a:xfrm>
                     <a:prstGeom prst="rect">
                       <a:avLst/>
@@ -6283,7 +6571,7 @@
       <w:r>
         <w:drawing>
           <wp:inline>
-            <wp:extent cx="5334000" cy="4267200"/>
+            <wp:extent cx="4620126" cy="3696101"/>
             <wp:effectExtent b="0" l="0" r="0" t="0"/>
             <wp:docPr descr="" title="" id="1" name="Picture"/>
             <a:graphic>
@@ -6304,7 +6592,7 @@
                   <pic:spPr bwMode="auto">
                     <a:xfrm>
                       <a:off x="0" y="0"/>
-                      <a:ext cx="5334000" cy="4267200"/>
+                      <a:ext cx="4620126" cy="3696101"/>
                     </a:xfrm>
                     <a:prstGeom prst="rect">
                       <a:avLst/>
@@ -7120,7 +7408,7 @@
       <w:r>
         <w:drawing>
           <wp:inline>
-            <wp:extent cx="5334000" cy="4267200"/>
+            <wp:extent cx="4620126" cy="3696101"/>
             <wp:effectExtent b="0" l="0" r="0" t="0"/>
             <wp:docPr descr="" title="" id="1" name="Picture"/>
             <a:graphic>
@@ -7141,7 +7429,7 @@
                   <pic:spPr bwMode="auto">
                     <a:xfrm>
                       <a:off x="0" y="0"/>
-                      <a:ext cx="5334000" cy="4267200"/>
+                      <a:ext cx="4620126" cy="3696101"/>
                     </a:xfrm>
                     <a:prstGeom prst="rect">
                       <a:avLst/>

</xml_diff>